<commit_message>
Acréscimo da tela de login - Falta cadastro e esqueceu  a senha
</commit_message>
<xml_diff>
--- a/Modelo de Caso de Uso (MCU)/Descrição/DI_001_Efetuar_Login.docx
+++ b/Modelo de Caso de Uso (MCU)/Descrição/DI_001_Efetuar_Login.docx
@@ -1,6 +1,6 @@
 
 <file path=word/document.xml><?xml version="1.0" encoding="utf-8"?>
-<w:document xmlns:wpc="http://schemas.microsoft.com/office/word/2010/wordprocessingCanvas" xmlns:mc="http://schemas.openxmlformats.org/markup-compatibility/2006" xmlns:o="urn:schemas-microsoft-com:office:office" xmlns:r="http://schemas.openxmlformats.org/officeDocument/2006/relationships" xmlns:m="http://schemas.openxmlformats.org/officeDocument/2006/math" xmlns:v="urn:schemas-microsoft-com:vml" xmlns:wp14="http://schemas.microsoft.com/office/word/2010/wordprocessingDrawing" xmlns:wp="http://schemas.openxmlformats.org/drawingml/2006/wordprocessingDrawing" xmlns:w10="urn:schemas-microsoft-com:office:word" xmlns:w="http://schemas.openxmlformats.org/wordprocessingml/2006/main" xmlns:w14="http://schemas.microsoft.com/office/word/2010/wordml" xmlns:w15="http://schemas.microsoft.com/office/word/2012/wordml" xmlns:wpg="http://schemas.microsoft.com/office/word/2010/wordprocessingGroup" xmlns:wpi="http://schemas.microsoft.com/office/word/2010/wordprocessingInk" xmlns:wne="http://schemas.microsoft.com/office/word/2006/wordml" xmlns:wps="http://schemas.microsoft.com/office/word/2010/wordprocessingShape" mc:Ignorable="w14 w15 wp14">
+<w:document xmlns:wpc="http://schemas.microsoft.com/office/word/2010/wordprocessingCanvas" xmlns:cx="http://schemas.microsoft.com/office/drawing/2014/chartex" xmlns:cx1="http://schemas.microsoft.com/office/drawing/2015/9/8/chartex" xmlns:cx2="http://schemas.microsoft.com/office/drawing/2015/10/21/chartex" xmlns:cx3="http://schemas.microsoft.com/office/drawing/2016/5/9/chartex" xmlns:cx4="http://schemas.microsoft.com/office/drawing/2016/5/10/chartex" xmlns:cx5="http://schemas.microsoft.com/office/drawing/2016/5/11/chartex" xmlns:cx6="http://schemas.microsoft.com/office/drawing/2016/5/12/chartex" xmlns:cx7="http://schemas.microsoft.com/office/drawing/2016/5/13/chartex" xmlns:cx8="http://schemas.microsoft.com/office/drawing/2016/5/14/chartex" xmlns:mc="http://schemas.openxmlformats.org/markup-compatibility/2006" xmlns:o="urn:schemas-microsoft-com:office:office" xmlns:r="http://schemas.openxmlformats.org/officeDocument/2006/relationships" xmlns:m="http://schemas.openxmlformats.org/officeDocument/2006/math" xmlns:v="urn:schemas-microsoft-com:vml" xmlns:wp14="http://schemas.microsoft.com/office/word/2010/wordprocessingDrawing" xmlns:wp="http://schemas.openxmlformats.org/drawingml/2006/wordprocessingDrawing" xmlns:w10="urn:schemas-microsoft-com:office:word" xmlns:w="http://schemas.openxmlformats.org/wordprocessingml/2006/main" xmlns:w14="http://schemas.microsoft.com/office/word/2010/wordml" xmlns:w15="http://schemas.microsoft.com/office/word/2012/wordml" xmlns:w16se="http://schemas.microsoft.com/office/word/2015/wordml/symex" xmlns:wpg="http://schemas.microsoft.com/office/word/2010/wordprocessingGroup" xmlns:wpi="http://schemas.microsoft.com/office/word/2010/wordprocessingInk" xmlns:wne="http://schemas.microsoft.com/office/word/2006/wordml" xmlns:wps="http://schemas.microsoft.com/office/word/2010/wordprocessingShape" mc:Ignorable="w14 w15 w16se wp14">
   <w:body>
     <w:p>
       <w:pPr>
@@ -129,27 +129,7 @@
           <w:sz w:val="36"/>
           <w:szCs w:val="36"/>
         </w:rPr>
-        <w:t>_001</w:t>
-      </w:r>
-      <w:proofErr w:type="gramStart"/>
-      <w:r>
-        <w:rPr>
-          <w:rFonts w:cs="Arial"/>
-          <w:b/>
-          <w:sz w:val="36"/>
-          <w:szCs w:val="36"/>
-        </w:rPr>
-        <w:t>_Efetuar</w:t>
-      </w:r>
-      <w:proofErr w:type="gramEnd"/>
-      <w:r>
-        <w:rPr>
-          <w:rFonts w:cs="Arial"/>
-          <w:b/>
-          <w:sz w:val="36"/>
-          <w:szCs w:val="36"/>
-        </w:rPr>
-        <w:t>_Login</w:t>
+        <w:t>_001_Efetuar_Login</w:t>
       </w:r>
     </w:p>
     <w:p>
@@ -962,8 +942,6 @@
             <w:t>Sumário</w:t>
           </w:r>
         </w:p>
-        <w:bookmarkStart w:id="0" w:name="_GoBack"/>
-        <w:bookmarkEnd w:id="0"/>
         <w:p>
           <w:pPr>
             <w:pStyle w:val="Sumrio1"/>
@@ -1663,12 +1641,12 @@
       <w:pPr>
         <w:pStyle w:val="Ttulo1"/>
       </w:pPr>
-      <w:bookmarkStart w:id="1" w:name="_Toc479022896"/>
+      <w:bookmarkStart w:id="0" w:name="_Toc479022896"/>
       <w:r>
         <w:lastRenderedPageBreak/>
         <w:t>OBJETIVO</w:t>
       </w:r>
-      <w:bookmarkEnd w:id="1"/>
+      <w:bookmarkEnd w:id="0"/>
     </w:p>
     <w:p/>
     <w:p>
@@ -1676,15 +1654,7 @@
         <w:jc w:val="both"/>
       </w:pPr>
       <w:r>
-        <w:t xml:space="preserve">O objetivo deste caso de uso é descrever as operações necessárias para efetuar </w:t>
-      </w:r>
-      <w:proofErr w:type="spellStart"/>
-      <w:r>
-        <w:t>login</w:t>
-      </w:r>
-      <w:proofErr w:type="spellEnd"/>
-      <w:r>
-        <w:t>, realizar cadastro e recuperar senha.</w:t>
+        <w:t>O objetivo deste caso de uso é descrever as operações necessárias para efetuar login, realizar cadastro e recuperar senha.</w:t>
       </w:r>
     </w:p>
     <w:p/>
@@ -1718,12 +1688,12 @@
       <w:pPr>
         <w:pStyle w:val="Ttulo1"/>
       </w:pPr>
-      <w:bookmarkStart w:id="2" w:name="_Toc479022897"/>
+      <w:bookmarkStart w:id="1" w:name="_Toc479022897"/>
       <w:r>
         <w:lastRenderedPageBreak/>
         <w:t>DETALHAMENTO</w:t>
       </w:r>
-      <w:bookmarkEnd w:id="2"/>
+      <w:bookmarkEnd w:id="1"/>
     </w:p>
     <w:p>
       <w:pPr>
@@ -1734,37 +1704,75 @@
       <w:pPr>
         <w:pStyle w:val="Ttulo2"/>
       </w:pPr>
-      <w:bookmarkStart w:id="3" w:name="_Toc479022898"/>
+      <w:bookmarkStart w:id="2" w:name="_Toc479022898"/>
       <w:r>
         <w:t xml:space="preserve">PT1. </w:t>
       </w:r>
       <w:r>
         <w:t>TELA DE LOGIN</w:t>
       </w:r>
-      <w:bookmarkEnd w:id="3"/>
+      <w:bookmarkEnd w:id="2"/>
     </w:p>
     <w:p/>
     <w:p>
       <w:r>
-        <w:tab/>
-        <w:t>SERÁ FEITA NA ETAPA DE PROTÓTIPOS</w:t>
+        <w:rPr>
+          <w:noProof/>
+          <w:lang w:eastAsia="pt-BR"/>
+        </w:rPr>
+        <w:drawing>
+          <wp:inline distT="0" distB="0" distL="0" distR="0">
+            <wp:extent cx="6578930" cy="3699512"/>
+            <wp:effectExtent l="0" t="0" r="0" b="0"/>
+            <wp:docPr id="1" name="Imagem 1" descr="C:\Users\Alves\AppData\Local\Microsoft\Windows\INetCache\Content.Word\login.png"/>
+            <wp:cNvGraphicFramePr>
+              <a:graphicFrameLocks xmlns:a="http://schemas.openxmlformats.org/drawingml/2006/main" noChangeAspect="1"/>
+            </wp:cNvGraphicFramePr>
+            <a:graphic xmlns:a="http://schemas.openxmlformats.org/drawingml/2006/main">
+              <a:graphicData uri="http://schemas.openxmlformats.org/drawingml/2006/picture">
+                <pic:pic xmlns:pic="http://schemas.openxmlformats.org/drawingml/2006/picture">
+                  <pic:nvPicPr>
+                    <pic:cNvPr id="0" name="Picture 1" descr="C:\Users\Alves\AppData\Local\Microsoft\Windows\INetCache\Content.Word\login.png"/>
+                    <pic:cNvPicPr>
+                      <a:picLocks noChangeAspect="1" noChangeArrowheads="1"/>
+                    </pic:cNvPicPr>
+                  </pic:nvPicPr>
+                  <pic:blipFill>
+                    <a:blip r:embed="rId10">
+                      <a:extLst>
+                        <a:ext uri="{28A0092B-C50C-407E-A947-70E740481C1C}">
+                          <a14:useLocalDpi xmlns:a14="http://schemas.microsoft.com/office/drawing/2010/main" val="0"/>
+                        </a:ext>
+                      </a:extLst>
+                    </a:blip>
+                    <a:srcRect/>
+                    <a:stretch>
+                      <a:fillRect/>
+                    </a:stretch>
+                  </pic:blipFill>
+                  <pic:spPr bwMode="auto">
+                    <a:xfrm>
+                      <a:off x="0" y="0"/>
+                      <a:ext cx="6593575" cy="3707747"/>
+                    </a:xfrm>
+                    <a:prstGeom prst="rect">
+                      <a:avLst/>
+                    </a:prstGeom>
+                    <a:noFill/>
+                    <a:ln>
+                      <a:noFill/>
+                    </a:ln>
+                  </pic:spPr>
+                </pic:pic>
+              </a:graphicData>
+            </a:graphic>
+          </wp:inline>
+        </w:drawing>
       </w:r>
     </w:p>
     <w:p/>
     <w:p/>
     <w:p/>
-    <w:p/>
-    <w:p/>
-    <w:p/>
-    <w:p/>
-    <w:p/>
-    <w:p/>
-    <w:p/>
-    <w:p>
-      <w:r>
-        <w:tab/>
-      </w:r>
-    </w:p>
     <w:tbl>
       <w:tblPr>
         <w:tblW w:w="5631" w:type="pct"/>
@@ -1832,7 +1840,6 @@
                 <w:sz w:val="16"/>
                 <w:szCs w:val="16"/>
               </w:rPr>
-              <w:lastRenderedPageBreak/>
               <w:t>Item</w:t>
             </w:r>
           </w:p>
@@ -3199,19 +3206,8 @@
                 <w:sz w:val="18"/>
                 <w:szCs w:val="18"/>
               </w:rPr>
-              <w:t xml:space="preserve">Clique para efetuar o </w:t>
-            </w:r>
-            <w:proofErr w:type="spellStart"/>
-            <w:r>
-              <w:rPr>
-                <w:rFonts w:cs="Arial"/>
-                <w:iCs/>
-                <w:sz w:val="18"/>
-                <w:szCs w:val="18"/>
-              </w:rPr>
-              <w:t>Login</w:t>
-            </w:r>
-            <w:proofErr w:type="spellEnd"/>
+              <w:t>Clique para efetuar o Login</w:t>
+            </w:r>
           </w:p>
         </w:tc>
         <w:tc>
@@ -3264,19 +3260,8 @@
                 <w:sz w:val="18"/>
                 <w:szCs w:val="18"/>
               </w:rPr>
-              <w:t xml:space="preserve">Efetua o </w:t>
-            </w:r>
-            <w:proofErr w:type="spellStart"/>
-            <w:r>
-              <w:rPr>
-                <w:rFonts w:cs="Arial"/>
-                <w:iCs/>
-                <w:sz w:val="18"/>
-                <w:szCs w:val="18"/>
-              </w:rPr>
-              <w:t>Login</w:t>
-            </w:r>
-            <w:proofErr w:type="spellEnd"/>
+              <w:t>Efetua o Login</w:t>
+            </w:r>
           </w:p>
         </w:tc>
         <w:tc>
@@ -4282,12 +4267,11 @@
       <w:pPr>
         <w:pStyle w:val="Ttulo2"/>
       </w:pPr>
-      <w:bookmarkStart w:id="4" w:name="_Toc479022899"/>
+      <w:bookmarkStart w:id="3" w:name="_Toc479022899"/>
       <w:r>
-        <w:lastRenderedPageBreak/>
         <w:t>PT2. TELA DE CADASTRO</w:t>
       </w:r>
-      <w:bookmarkEnd w:id="4"/>
+      <w:bookmarkEnd w:id="3"/>
     </w:p>
     <w:p>
       <w:r>
@@ -4378,7 +4362,6 @@
                 <w:sz w:val="16"/>
                 <w:szCs w:val="16"/>
               </w:rPr>
-              <w:lastRenderedPageBreak/>
               <w:t>Item</w:t>
             </w:r>
           </w:p>
@@ -6878,7 +6861,6 @@
                 <w:szCs w:val="18"/>
               </w:rPr>
             </w:pPr>
-            <w:proofErr w:type="spellStart"/>
             <w:r>
               <w:rPr>
                 <w:rFonts w:cs="Arial"/>
@@ -6888,7 +6870,6 @@
               </w:rPr>
               <w:t>Cep</w:t>
             </w:r>
-            <w:proofErr w:type="spellEnd"/>
           </w:p>
         </w:tc>
         <w:tc>
@@ -6914,9 +6895,53 @@
                 <w:sz w:val="18"/>
                 <w:szCs w:val="18"/>
               </w:rPr>
-              <w:t xml:space="preserve">Informe o </w:t>
-            </w:r>
-            <w:proofErr w:type="spellStart"/>
+              <w:t>Informe o Cep</w:t>
+            </w:r>
+          </w:p>
+        </w:tc>
+        <w:tc>
+          <w:tcPr>
+            <w:tcW w:w="178" w:type="pct"/>
+            <w:vAlign w:val="center"/>
+          </w:tcPr>
+          <w:p>
+            <w:pPr>
+              <w:spacing w:line="240" w:lineRule="auto"/>
+              <w:jc w:val="center"/>
+              <w:rPr>
+                <w:rFonts w:cs="Arial"/>
+                <w:iCs/>
+                <w:sz w:val="18"/>
+                <w:szCs w:val="18"/>
+              </w:rPr>
+            </w:pPr>
+            <w:r>
+              <w:rPr>
+                <w:rFonts w:cs="Arial"/>
+                <w:iCs/>
+                <w:sz w:val="18"/>
+                <w:szCs w:val="18"/>
+              </w:rPr>
+              <w:t>TXT</w:t>
+            </w:r>
+          </w:p>
+        </w:tc>
+        <w:tc>
+          <w:tcPr>
+            <w:tcW w:w="845" w:type="pct"/>
+            <w:vAlign w:val="center"/>
+          </w:tcPr>
+          <w:p>
+            <w:pPr>
+              <w:spacing w:line="240" w:lineRule="auto"/>
+              <w:jc w:val="center"/>
+              <w:rPr>
+                <w:rFonts w:cs="Arial"/>
+                <w:iCs/>
+                <w:sz w:val="18"/>
+                <w:szCs w:val="18"/>
+              </w:rPr>
+            </w:pPr>
             <w:r>
               <w:rPr>
                 <w:rFonts w:cs="Arial"/>
@@ -6926,63 +6951,6 @@
               </w:rPr>
               <w:t>Cep</w:t>
             </w:r>
-            <w:proofErr w:type="spellEnd"/>
-          </w:p>
-        </w:tc>
-        <w:tc>
-          <w:tcPr>
-            <w:tcW w:w="178" w:type="pct"/>
-            <w:vAlign w:val="center"/>
-          </w:tcPr>
-          <w:p>
-            <w:pPr>
-              <w:spacing w:line="240" w:lineRule="auto"/>
-              <w:jc w:val="center"/>
-              <w:rPr>
-                <w:rFonts w:cs="Arial"/>
-                <w:iCs/>
-                <w:sz w:val="18"/>
-                <w:szCs w:val="18"/>
-              </w:rPr>
-            </w:pPr>
-            <w:r>
-              <w:rPr>
-                <w:rFonts w:cs="Arial"/>
-                <w:iCs/>
-                <w:sz w:val="18"/>
-                <w:szCs w:val="18"/>
-              </w:rPr>
-              <w:t>TXT</w:t>
-            </w:r>
-          </w:p>
-        </w:tc>
-        <w:tc>
-          <w:tcPr>
-            <w:tcW w:w="845" w:type="pct"/>
-            <w:vAlign w:val="center"/>
-          </w:tcPr>
-          <w:p>
-            <w:pPr>
-              <w:spacing w:line="240" w:lineRule="auto"/>
-              <w:jc w:val="center"/>
-              <w:rPr>
-                <w:rFonts w:cs="Arial"/>
-                <w:iCs/>
-                <w:sz w:val="18"/>
-                <w:szCs w:val="18"/>
-              </w:rPr>
-            </w:pPr>
-            <w:proofErr w:type="spellStart"/>
-            <w:r>
-              <w:rPr>
-                <w:rFonts w:cs="Arial"/>
-                <w:iCs/>
-                <w:sz w:val="18"/>
-                <w:szCs w:val="18"/>
-              </w:rPr>
-              <w:t>Cep</w:t>
-            </w:r>
-            <w:proofErr w:type="spellEnd"/>
           </w:p>
         </w:tc>
         <w:tc>
@@ -10704,6 +10672,7 @@
                 <w:sz w:val="18"/>
                 <w:szCs w:val="18"/>
               </w:rPr>
+              <w:lastRenderedPageBreak/>
               <w:t>16</w:t>
             </w:r>
           </w:p>
@@ -11088,7 +11057,6 @@
                 <w:sz w:val="18"/>
                 <w:szCs w:val="18"/>
               </w:rPr>
-              <w:lastRenderedPageBreak/>
               <w:t>17</w:t>
             </w:r>
           </w:p>
@@ -11170,19 +11138,8 @@
                 <w:sz w:val="18"/>
                 <w:szCs w:val="18"/>
               </w:rPr>
-              <w:t xml:space="preserve">Clique para voltar à tela de </w:t>
-            </w:r>
-            <w:proofErr w:type="spellStart"/>
-            <w:r>
-              <w:rPr>
-                <w:rFonts w:cs="Arial"/>
-                <w:iCs/>
-                <w:sz w:val="18"/>
-                <w:szCs w:val="18"/>
-              </w:rPr>
-              <w:t>Login</w:t>
-            </w:r>
-            <w:proofErr w:type="spellEnd"/>
+              <w:t>Clique para voltar à tela de Login</w:t>
+            </w:r>
           </w:p>
         </w:tc>
         <w:tc>
@@ -11482,12 +11439,12 @@
       <w:pPr>
         <w:pStyle w:val="Ttulo2"/>
       </w:pPr>
-      <w:bookmarkStart w:id="5" w:name="_Toc479022900"/>
+      <w:bookmarkStart w:id="4" w:name="_Toc479022900"/>
       <w:r>
         <w:lastRenderedPageBreak/>
         <w:t>PT3. RECUPERAR SENHA</w:t>
       </w:r>
-      <w:bookmarkEnd w:id="5"/>
+      <w:bookmarkEnd w:id="4"/>
     </w:p>
     <w:p>
       <w:r>
@@ -12942,19 +12899,8 @@
                 <w:sz w:val="18"/>
                 <w:szCs w:val="18"/>
               </w:rPr>
-              <w:t xml:space="preserve">Clique para voltar à tela de </w:t>
-            </w:r>
-            <w:proofErr w:type="spellStart"/>
-            <w:r>
-              <w:rPr>
-                <w:rFonts w:cs="Arial"/>
-                <w:iCs/>
-                <w:sz w:val="18"/>
-                <w:szCs w:val="18"/>
-              </w:rPr>
-              <w:t>Login</w:t>
-            </w:r>
-            <w:proofErr w:type="spellEnd"/>
+              <w:t>Clique para voltar à tela de Login</w:t>
+            </w:r>
           </w:p>
         </w:tc>
         <w:tc>
@@ -13253,12 +13199,12 @@
       <w:pPr>
         <w:pStyle w:val="Ttulo1"/>
       </w:pPr>
-      <w:bookmarkStart w:id="6" w:name="_Toc479022901"/>
+      <w:bookmarkStart w:id="5" w:name="_Toc479022901"/>
       <w:r>
         <w:lastRenderedPageBreak/>
         <w:t>LEGENDA</w:t>
       </w:r>
-      <w:bookmarkEnd w:id="6"/>
+      <w:bookmarkEnd w:id="5"/>
     </w:p>
     <w:p/>
     <w:tbl>
@@ -13588,16 +13534,8 @@
                     <w:rPr>
                       <w:rFonts w:cs="Arial"/>
                     </w:rPr>
-                    <w:t xml:space="preserve">AFN </w:t>
+                    <w:t>AFN = Alfanumérico</w:t>
                   </w:r>
-                  <w:proofErr w:type="gramStart"/>
-                  <w:r>
-                    <w:rPr>
-                      <w:rFonts w:cs="Arial"/>
-                    </w:rPr>
-                    <w:t>= Alfanumérico</w:t>
-                  </w:r>
-                  <w:proofErr w:type="gramEnd"/>
                 </w:p>
                 <w:p>
                   <w:pPr>
@@ -13620,16 +13558,8 @@
                     <w:rPr>
                       <w:rFonts w:cs="Arial"/>
                     </w:rPr>
-                    <w:t xml:space="preserve">NUM </w:t>
+                    <w:t>NUM = Numérico</w:t>
                   </w:r>
-                  <w:proofErr w:type="gramStart"/>
-                  <w:r>
-                    <w:rPr>
-                      <w:rFonts w:cs="Arial"/>
-                    </w:rPr>
-                    <w:t>= Numérico</w:t>
-                  </w:r>
-                  <w:proofErr w:type="gramEnd"/>
                 </w:p>
               </w:tc>
               <w:tc>
@@ -13691,6 +13621,8 @@
           <w:numId w:val="0"/>
         </w:numPr>
       </w:pPr>
+      <w:bookmarkStart w:id="6" w:name="_GoBack"/>
+      <w:bookmarkEnd w:id="6"/>
     </w:p>
     <w:sectPr>
       <w:pgSz w:w="11906" w:h="16838"/>
@@ -13704,7 +13636,7 @@
 </file>
 
 <file path=word/endnotes.xml><?xml version="1.0" encoding="utf-8"?>
-<w:endnotes xmlns:wpc="http://schemas.microsoft.com/office/word/2010/wordprocessingCanvas" xmlns:mc="http://schemas.openxmlformats.org/markup-compatibility/2006" xmlns:o="urn:schemas-microsoft-com:office:office" xmlns:r="http://schemas.openxmlformats.org/officeDocument/2006/relationships" xmlns:m="http://schemas.openxmlformats.org/officeDocument/2006/math" xmlns:v="urn:schemas-microsoft-com:vml" xmlns:wp14="http://schemas.microsoft.com/office/word/2010/wordprocessingDrawing" xmlns:wp="http://schemas.openxmlformats.org/drawingml/2006/wordprocessingDrawing" xmlns:w10="urn:schemas-microsoft-com:office:word" xmlns:w="http://schemas.openxmlformats.org/wordprocessingml/2006/main" xmlns:w14="http://schemas.microsoft.com/office/word/2010/wordml" xmlns:w15="http://schemas.microsoft.com/office/word/2012/wordml" xmlns:wpg="http://schemas.microsoft.com/office/word/2010/wordprocessingGroup" xmlns:wpi="http://schemas.microsoft.com/office/word/2010/wordprocessingInk" xmlns:wne="http://schemas.microsoft.com/office/word/2006/wordml" xmlns:wps="http://schemas.microsoft.com/office/word/2010/wordprocessingShape" mc:Ignorable="w14 w15 wp14">
+<w:endnotes xmlns:wpc="http://schemas.microsoft.com/office/word/2010/wordprocessingCanvas" xmlns:cx="http://schemas.microsoft.com/office/drawing/2014/chartex" xmlns:cx1="http://schemas.microsoft.com/office/drawing/2015/9/8/chartex" xmlns:cx2="http://schemas.microsoft.com/office/drawing/2015/10/21/chartex" xmlns:cx3="http://schemas.microsoft.com/office/drawing/2016/5/9/chartex" xmlns:cx4="http://schemas.microsoft.com/office/drawing/2016/5/10/chartex" xmlns:cx5="http://schemas.microsoft.com/office/drawing/2016/5/11/chartex" xmlns:cx6="http://schemas.microsoft.com/office/drawing/2016/5/12/chartex" xmlns:cx7="http://schemas.microsoft.com/office/drawing/2016/5/13/chartex" xmlns:cx8="http://schemas.microsoft.com/office/drawing/2016/5/14/chartex" xmlns:mc="http://schemas.openxmlformats.org/markup-compatibility/2006" xmlns:o="urn:schemas-microsoft-com:office:office" xmlns:r="http://schemas.openxmlformats.org/officeDocument/2006/relationships" xmlns:m="http://schemas.openxmlformats.org/officeDocument/2006/math" xmlns:v="urn:schemas-microsoft-com:vml" xmlns:wp14="http://schemas.microsoft.com/office/word/2010/wordprocessingDrawing" xmlns:wp="http://schemas.openxmlformats.org/drawingml/2006/wordprocessingDrawing" xmlns:w10="urn:schemas-microsoft-com:office:word" xmlns:w="http://schemas.openxmlformats.org/wordprocessingml/2006/main" xmlns:w14="http://schemas.microsoft.com/office/word/2010/wordml" xmlns:w15="http://schemas.microsoft.com/office/word/2012/wordml" xmlns:w16se="http://schemas.microsoft.com/office/word/2015/wordml/symex" xmlns:wpg="http://schemas.microsoft.com/office/word/2010/wordprocessingGroup" xmlns:wpi="http://schemas.microsoft.com/office/word/2010/wordprocessingInk" xmlns:wne="http://schemas.microsoft.com/office/word/2006/wordml" xmlns:wps="http://schemas.microsoft.com/office/word/2010/wordprocessingShape" mc:Ignorable="w14 w15 w16se wp14">
   <w:endnote w:type="separator" w:id="-1">
     <w:p>
       <w:pPr>
@@ -13729,7 +13661,7 @@
 </file>
 
 <file path=word/footer1.xml><?xml version="1.0" encoding="utf-8"?>
-<w:ftr xmlns:wpc="http://schemas.microsoft.com/office/word/2010/wordprocessingCanvas" xmlns:mc="http://schemas.openxmlformats.org/markup-compatibility/2006" xmlns:o="urn:schemas-microsoft-com:office:office" xmlns:r="http://schemas.openxmlformats.org/officeDocument/2006/relationships" xmlns:m="http://schemas.openxmlformats.org/officeDocument/2006/math" xmlns:v="urn:schemas-microsoft-com:vml" xmlns:wp14="http://schemas.microsoft.com/office/word/2010/wordprocessingDrawing" xmlns:wp="http://schemas.openxmlformats.org/drawingml/2006/wordprocessingDrawing" xmlns:w10="urn:schemas-microsoft-com:office:word" xmlns:w="http://schemas.openxmlformats.org/wordprocessingml/2006/main" xmlns:w14="http://schemas.microsoft.com/office/word/2010/wordml" xmlns:w15="http://schemas.microsoft.com/office/word/2012/wordml" xmlns:wpg="http://schemas.microsoft.com/office/word/2010/wordprocessingGroup" xmlns:wpi="http://schemas.microsoft.com/office/word/2010/wordprocessingInk" xmlns:wne="http://schemas.microsoft.com/office/word/2006/wordml" xmlns:wps="http://schemas.microsoft.com/office/word/2010/wordprocessingShape" mc:Ignorable="w14 w15 wp14">
+<w:ftr xmlns:wpc="http://schemas.microsoft.com/office/word/2010/wordprocessingCanvas" xmlns:cx="http://schemas.microsoft.com/office/drawing/2014/chartex" xmlns:cx1="http://schemas.microsoft.com/office/drawing/2015/9/8/chartex" xmlns:cx2="http://schemas.microsoft.com/office/drawing/2015/10/21/chartex" xmlns:cx3="http://schemas.microsoft.com/office/drawing/2016/5/9/chartex" xmlns:cx4="http://schemas.microsoft.com/office/drawing/2016/5/10/chartex" xmlns:cx5="http://schemas.microsoft.com/office/drawing/2016/5/11/chartex" xmlns:cx6="http://schemas.microsoft.com/office/drawing/2016/5/12/chartex" xmlns:cx7="http://schemas.microsoft.com/office/drawing/2016/5/13/chartex" xmlns:cx8="http://schemas.microsoft.com/office/drawing/2016/5/14/chartex" xmlns:mc="http://schemas.openxmlformats.org/markup-compatibility/2006" xmlns:o="urn:schemas-microsoft-com:office:office" xmlns:r="http://schemas.openxmlformats.org/officeDocument/2006/relationships" xmlns:m="http://schemas.openxmlformats.org/officeDocument/2006/math" xmlns:v="urn:schemas-microsoft-com:vml" xmlns:wp14="http://schemas.microsoft.com/office/word/2010/wordprocessingDrawing" xmlns:wp="http://schemas.openxmlformats.org/drawingml/2006/wordprocessingDrawing" xmlns:w10="urn:schemas-microsoft-com:office:word" xmlns:w="http://schemas.openxmlformats.org/wordprocessingml/2006/main" xmlns:w14="http://schemas.microsoft.com/office/word/2010/wordml" xmlns:w15="http://schemas.microsoft.com/office/word/2012/wordml" xmlns:w16se="http://schemas.microsoft.com/office/word/2015/wordml/symex" xmlns:wpg="http://schemas.microsoft.com/office/word/2010/wordprocessingGroup" xmlns:wpi="http://schemas.microsoft.com/office/word/2010/wordprocessingInk" xmlns:wne="http://schemas.microsoft.com/office/word/2006/wordml" xmlns:wps="http://schemas.microsoft.com/office/word/2010/wordprocessingShape" mc:Ignorable="w14 w15 w16se wp14">
   <w:p>
     <w:pPr>
       <w:pStyle w:val="Rodap"/>
@@ -13774,7 +13706,7 @@
         <w:sz w:val="20"/>
         <w:szCs w:val="20"/>
       </w:rPr>
-      <w:t>11</w:t>
+      <w:t>6</w:t>
     </w:r>
     <w:r>
       <w:rPr>
@@ -13794,7 +13726,7 @@
 </file>
 
 <file path=word/footnotes.xml><?xml version="1.0" encoding="utf-8"?>
-<w:footnotes xmlns:wpc="http://schemas.microsoft.com/office/word/2010/wordprocessingCanvas" xmlns:mc="http://schemas.openxmlformats.org/markup-compatibility/2006" xmlns:o="urn:schemas-microsoft-com:office:office" xmlns:r="http://schemas.openxmlformats.org/officeDocument/2006/relationships" xmlns:m="http://schemas.openxmlformats.org/officeDocument/2006/math" xmlns:v="urn:schemas-microsoft-com:vml" xmlns:wp14="http://schemas.microsoft.com/office/word/2010/wordprocessingDrawing" xmlns:wp="http://schemas.openxmlformats.org/drawingml/2006/wordprocessingDrawing" xmlns:w10="urn:schemas-microsoft-com:office:word" xmlns:w="http://schemas.openxmlformats.org/wordprocessingml/2006/main" xmlns:w14="http://schemas.microsoft.com/office/word/2010/wordml" xmlns:w15="http://schemas.microsoft.com/office/word/2012/wordml" xmlns:wpg="http://schemas.microsoft.com/office/word/2010/wordprocessingGroup" xmlns:wpi="http://schemas.microsoft.com/office/word/2010/wordprocessingInk" xmlns:wne="http://schemas.microsoft.com/office/word/2006/wordml" xmlns:wps="http://schemas.microsoft.com/office/word/2010/wordprocessingShape" mc:Ignorable="w14 w15 wp14">
+<w:footnotes xmlns:wpc="http://schemas.microsoft.com/office/word/2010/wordprocessingCanvas" xmlns:cx="http://schemas.microsoft.com/office/drawing/2014/chartex" xmlns:cx1="http://schemas.microsoft.com/office/drawing/2015/9/8/chartex" xmlns:cx2="http://schemas.microsoft.com/office/drawing/2015/10/21/chartex" xmlns:cx3="http://schemas.microsoft.com/office/drawing/2016/5/9/chartex" xmlns:cx4="http://schemas.microsoft.com/office/drawing/2016/5/10/chartex" xmlns:cx5="http://schemas.microsoft.com/office/drawing/2016/5/11/chartex" xmlns:cx6="http://schemas.microsoft.com/office/drawing/2016/5/12/chartex" xmlns:cx7="http://schemas.microsoft.com/office/drawing/2016/5/13/chartex" xmlns:cx8="http://schemas.microsoft.com/office/drawing/2016/5/14/chartex" xmlns:mc="http://schemas.openxmlformats.org/markup-compatibility/2006" xmlns:o="urn:schemas-microsoft-com:office:office" xmlns:r="http://schemas.openxmlformats.org/officeDocument/2006/relationships" xmlns:m="http://schemas.openxmlformats.org/officeDocument/2006/math" xmlns:v="urn:schemas-microsoft-com:vml" xmlns:wp14="http://schemas.microsoft.com/office/word/2010/wordprocessingDrawing" xmlns:wp="http://schemas.openxmlformats.org/drawingml/2006/wordprocessingDrawing" xmlns:w10="urn:schemas-microsoft-com:office:word" xmlns:w="http://schemas.openxmlformats.org/wordprocessingml/2006/main" xmlns:w14="http://schemas.microsoft.com/office/word/2010/wordml" xmlns:w15="http://schemas.microsoft.com/office/word/2012/wordml" xmlns:w16se="http://schemas.microsoft.com/office/word/2015/wordml/symex" xmlns:wpg="http://schemas.microsoft.com/office/word/2010/wordprocessingGroup" xmlns:wpi="http://schemas.microsoft.com/office/word/2010/wordprocessingInk" xmlns:wne="http://schemas.microsoft.com/office/word/2006/wordml" xmlns:wps="http://schemas.microsoft.com/office/word/2010/wordprocessingShape" mc:Ignorable="w14 w15 w16se wp14">
   <w:footnote w:type="separator" w:id="-1">
     <w:p>
       <w:pPr>
@@ -13819,7 +13751,7 @@
 </file>
 
 <file path=word/header1.xml><?xml version="1.0" encoding="utf-8"?>
-<w:hdr xmlns:wpc="http://schemas.microsoft.com/office/word/2010/wordprocessingCanvas" xmlns:mc="http://schemas.openxmlformats.org/markup-compatibility/2006" xmlns:o="urn:schemas-microsoft-com:office:office" xmlns:r="http://schemas.openxmlformats.org/officeDocument/2006/relationships" xmlns:m="http://schemas.openxmlformats.org/officeDocument/2006/math" xmlns:v="urn:schemas-microsoft-com:vml" xmlns:wp14="http://schemas.microsoft.com/office/word/2010/wordprocessingDrawing" xmlns:wp="http://schemas.openxmlformats.org/drawingml/2006/wordprocessingDrawing" xmlns:w10="urn:schemas-microsoft-com:office:word" xmlns:w="http://schemas.openxmlformats.org/wordprocessingml/2006/main" xmlns:w14="http://schemas.microsoft.com/office/word/2010/wordml" xmlns:w15="http://schemas.microsoft.com/office/word/2012/wordml" xmlns:wpg="http://schemas.microsoft.com/office/word/2010/wordprocessingGroup" xmlns:wpi="http://schemas.microsoft.com/office/word/2010/wordprocessingInk" xmlns:wne="http://schemas.microsoft.com/office/word/2006/wordml" xmlns:wps="http://schemas.microsoft.com/office/word/2010/wordprocessingShape" mc:Ignorable="w14 w15 wp14">
+<w:hdr xmlns:wpc="http://schemas.microsoft.com/office/word/2010/wordprocessingCanvas" xmlns:cx="http://schemas.microsoft.com/office/drawing/2014/chartex" xmlns:cx1="http://schemas.microsoft.com/office/drawing/2015/9/8/chartex" xmlns:cx2="http://schemas.microsoft.com/office/drawing/2015/10/21/chartex" xmlns:cx3="http://schemas.microsoft.com/office/drawing/2016/5/9/chartex" xmlns:cx4="http://schemas.microsoft.com/office/drawing/2016/5/10/chartex" xmlns:cx5="http://schemas.microsoft.com/office/drawing/2016/5/11/chartex" xmlns:cx6="http://schemas.microsoft.com/office/drawing/2016/5/12/chartex" xmlns:cx7="http://schemas.microsoft.com/office/drawing/2016/5/13/chartex" xmlns:cx8="http://schemas.microsoft.com/office/drawing/2016/5/14/chartex" xmlns:mc="http://schemas.openxmlformats.org/markup-compatibility/2006" xmlns:o="urn:schemas-microsoft-com:office:office" xmlns:r="http://schemas.openxmlformats.org/officeDocument/2006/relationships" xmlns:m="http://schemas.openxmlformats.org/officeDocument/2006/math" xmlns:v="urn:schemas-microsoft-com:vml" xmlns:wp14="http://schemas.microsoft.com/office/word/2010/wordprocessingDrawing" xmlns:wp="http://schemas.openxmlformats.org/drawingml/2006/wordprocessingDrawing" xmlns:w10="urn:schemas-microsoft-com:office:word" xmlns:w="http://schemas.openxmlformats.org/wordprocessingml/2006/main" xmlns:w14="http://schemas.microsoft.com/office/word/2010/wordml" xmlns:w15="http://schemas.microsoft.com/office/word/2012/wordml" xmlns:w16se="http://schemas.microsoft.com/office/word/2015/wordml/symex" xmlns:wpg="http://schemas.microsoft.com/office/word/2010/wordprocessingGroup" xmlns:wpi="http://schemas.microsoft.com/office/word/2010/wordprocessingInk" xmlns:wne="http://schemas.microsoft.com/office/word/2006/wordml" xmlns:wps="http://schemas.microsoft.com/office/word/2010/wordprocessingShape" mc:Ignorable="w14 w15 w16se wp14">
   <w:tbl>
     <w:tblPr>
       <w:tblW w:w="9408" w:type="dxa"/>
@@ -13976,23 +13908,7 @@
               <w:rFonts w:cs="Arial"/>
               <w:bCs/>
             </w:rPr>
-            <w:t>_001</w:t>
-          </w:r>
-          <w:proofErr w:type="gramStart"/>
-          <w:r>
-            <w:rPr>
-              <w:rFonts w:cs="Arial"/>
-              <w:bCs/>
-            </w:rPr>
-            <w:t>_Efetuar</w:t>
-          </w:r>
-          <w:proofErr w:type="gramEnd"/>
-          <w:r>
-            <w:rPr>
-              <w:rFonts w:cs="Arial"/>
-              <w:bCs/>
-            </w:rPr>
-            <w:t>_Login</w:t>
+            <w:t>_001_Efetuar_Login</w:t>
           </w:r>
           <w:r>
             <w:rPr>
@@ -14053,7 +13969,7 @@
 </file>
 
 <file path=word/numbering.xml><?xml version="1.0" encoding="utf-8"?>
-<w:numbering xmlns:wpc="http://schemas.microsoft.com/office/word/2010/wordprocessingCanvas" xmlns:mc="http://schemas.openxmlformats.org/markup-compatibility/2006" xmlns:o="urn:schemas-microsoft-com:office:office" xmlns:r="http://schemas.openxmlformats.org/officeDocument/2006/relationships" xmlns:m="http://schemas.openxmlformats.org/officeDocument/2006/math" xmlns:v="urn:schemas-microsoft-com:vml" xmlns:wp14="http://schemas.microsoft.com/office/word/2010/wordprocessingDrawing" xmlns:wp="http://schemas.openxmlformats.org/drawingml/2006/wordprocessingDrawing" xmlns:w10="urn:schemas-microsoft-com:office:word" xmlns:w="http://schemas.openxmlformats.org/wordprocessingml/2006/main" xmlns:w14="http://schemas.microsoft.com/office/word/2010/wordml" xmlns:w15="http://schemas.microsoft.com/office/word/2012/wordml" xmlns:wpg="http://schemas.microsoft.com/office/word/2010/wordprocessingGroup" xmlns:wpi="http://schemas.microsoft.com/office/word/2010/wordprocessingInk" xmlns:wne="http://schemas.microsoft.com/office/word/2006/wordml" xmlns:wps="http://schemas.microsoft.com/office/word/2010/wordprocessingShape" mc:Ignorable="w14 w15 wp14">
+<w:numbering xmlns:wpc="http://schemas.microsoft.com/office/word/2010/wordprocessingCanvas" xmlns:cx="http://schemas.microsoft.com/office/drawing/2014/chartex" xmlns:cx1="http://schemas.microsoft.com/office/drawing/2015/9/8/chartex" xmlns:cx2="http://schemas.microsoft.com/office/drawing/2015/10/21/chartex" xmlns:cx3="http://schemas.microsoft.com/office/drawing/2016/5/9/chartex" xmlns:cx4="http://schemas.microsoft.com/office/drawing/2016/5/10/chartex" xmlns:cx5="http://schemas.microsoft.com/office/drawing/2016/5/11/chartex" xmlns:cx6="http://schemas.microsoft.com/office/drawing/2016/5/12/chartex" xmlns:cx7="http://schemas.microsoft.com/office/drawing/2016/5/13/chartex" xmlns:cx8="http://schemas.microsoft.com/office/drawing/2016/5/14/chartex" xmlns:mc="http://schemas.openxmlformats.org/markup-compatibility/2006" xmlns:o="urn:schemas-microsoft-com:office:office" xmlns:r="http://schemas.openxmlformats.org/officeDocument/2006/relationships" xmlns:m="http://schemas.openxmlformats.org/officeDocument/2006/math" xmlns:v="urn:schemas-microsoft-com:vml" xmlns:wp14="http://schemas.microsoft.com/office/word/2010/wordprocessingDrawing" xmlns:wp="http://schemas.openxmlformats.org/drawingml/2006/wordprocessingDrawing" xmlns:w10="urn:schemas-microsoft-com:office:word" xmlns:w="http://schemas.openxmlformats.org/wordprocessingml/2006/main" xmlns:w14="http://schemas.microsoft.com/office/word/2010/wordml" xmlns:w15="http://schemas.microsoft.com/office/word/2012/wordml" xmlns:w16se="http://schemas.microsoft.com/office/word/2015/wordml/symex" xmlns:wpg="http://schemas.microsoft.com/office/word/2010/wordprocessingGroup" xmlns:wpi="http://schemas.microsoft.com/office/word/2010/wordprocessingInk" xmlns:wne="http://schemas.microsoft.com/office/word/2006/wordml" xmlns:wps="http://schemas.microsoft.com/office/word/2010/wordprocessingShape" mc:Ignorable="w14 w15 w16se wp14">
   <w:abstractNum w:abstractNumId="0" w15:restartNumberingAfterBreak="0">
     <w:nsid w:val="02A17F80"/>
     <w:multiLevelType w:val="multilevel"/>
@@ -15143,7 +15059,7 @@
 </file>
 
 <file path=word/styles.xml><?xml version="1.0" encoding="utf-8"?>
-<w:styles xmlns:mc="http://schemas.openxmlformats.org/markup-compatibility/2006" xmlns:r="http://schemas.openxmlformats.org/officeDocument/2006/relationships" xmlns:w="http://schemas.openxmlformats.org/wordprocessingml/2006/main" xmlns:w14="http://schemas.microsoft.com/office/word/2010/wordml" xmlns:w15="http://schemas.microsoft.com/office/word/2012/wordml" mc:Ignorable="w14 w15">
+<w:styles xmlns:mc="http://schemas.openxmlformats.org/markup-compatibility/2006" xmlns:r="http://schemas.openxmlformats.org/officeDocument/2006/relationships" xmlns:w="http://schemas.openxmlformats.org/wordprocessingml/2006/main" xmlns:w14="http://schemas.microsoft.com/office/word/2010/wordml" xmlns:w15="http://schemas.microsoft.com/office/word/2012/wordml" xmlns:w16se="http://schemas.microsoft.com/office/word/2015/wordml/symex" mc:Ignorable="w14 w15 w16se">
   <w:docDefaults>
     <w:rPrDefault>
       <w:rPr>
@@ -15159,7 +15075,7 @@
       </w:pPr>
     </w:pPrDefault>
   </w:docDefaults>
-  <w:latentStyles w:defLockedState="0" w:defUIPriority="99" w:defSemiHidden="0" w:defUnhideWhenUsed="0" w:defQFormat="0" w:count="371">
+  <w:latentStyles w:defLockedState="0" w:defUIPriority="99" w:defSemiHidden="0" w:defUnhideWhenUsed="0" w:defQFormat="0" w:count="374">
     <w:lsdException w:name="Normal" w:uiPriority="0" w:qFormat="1"/>
     <w:lsdException w:name="heading 1" w:uiPriority="9" w:qFormat="1"/>
     <w:lsdException w:name="heading 2" w:semiHidden="1" w:uiPriority="9" w:unhideWhenUsed="1" w:qFormat="1"/>
@@ -15265,7 +15181,6 @@
     <w:lsdException w:name="HTML Sample" w:semiHidden="1" w:unhideWhenUsed="1"/>
     <w:lsdException w:name="HTML Typewriter" w:semiHidden="1" w:unhideWhenUsed="1"/>
     <w:lsdException w:name="HTML Variable" w:semiHidden="1" w:unhideWhenUsed="1"/>
-    <w:lsdException w:name="Normal Table" w:semiHidden="1" w:unhideWhenUsed="1"/>
     <w:lsdException w:name="annotation subject" w:semiHidden="1" w:unhideWhenUsed="1"/>
     <w:lsdException w:name="No List" w:semiHidden="1" w:unhideWhenUsed="1"/>
     <w:lsdException w:name="Outline List 1" w:semiHidden="1" w:unhideWhenUsed="1"/>
@@ -15310,7 +15225,6 @@
     <w:lsdException w:name="Table Professional" w:semiHidden="1" w:unhideWhenUsed="1"/>
     <w:lsdException w:name="Table Subtle 1" w:semiHidden="1" w:unhideWhenUsed="1"/>
     <w:lsdException w:name="Table Subtle 2" w:semiHidden="1" w:unhideWhenUsed="1"/>
-    <w:lsdException w:name="Table Web 1" w:semiHidden="1" w:unhideWhenUsed="1"/>
     <w:lsdException w:name="Table Web 2" w:semiHidden="1" w:unhideWhenUsed="1"/>
     <w:lsdException w:name="Table Web 3" w:semiHidden="1" w:unhideWhenUsed="1"/>
     <w:lsdException w:name="Balloon Text" w:semiHidden="1" w:unhideWhenUsed="1"/>
@@ -15531,6 +15445,9 @@
     <w:lsdException w:name="List Table 5 Dark Accent 6" w:uiPriority="50"/>
     <w:lsdException w:name="List Table 6 Colorful Accent 6" w:uiPriority="51"/>
     <w:lsdException w:name="List Table 7 Colorful Accent 6" w:uiPriority="52"/>
+    <w:lsdException w:name="Mention" w:semiHidden="1" w:unhideWhenUsed="1"/>
+    <w:lsdException w:name="Smart Hyperlink" w:semiHidden="1" w:unhideWhenUsed="1"/>
+    <w:lsdException w:name="Hashtag" w:semiHidden="1" w:unhideWhenUsed="1"/>
   </w:latentStyles>
   <w:style w:type="paragraph" w:default="1" w:styleId="Normal">
     <w:name w:val="Normal"/>
@@ -16118,7 +16035,7 @@
 </file>
 
 <file path=customXml/itemProps1.xml><?xml version="1.0" encoding="utf-8"?>
-<ds:datastoreItem xmlns:ds="http://schemas.openxmlformats.org/officeDocument/2006/customXml" ds:itemID="{6543C100-21EB-4D8C-9AAE-356C0250EF70}">
+<ds:datastoreItem xmlns:ds="http://schemas.openxmlformats.org/officeDocument/2006/customXml" ds:itemID="{0320E4EC-6CD0-48E5-950E-DCCBB9A1F241}">
   <ds:schemaRefs>
     <ds:schemaRef ds:uri="http://schemas.openxmlformats.org/officeDocument/2006/bibliography"/>
   </ds:schemaRefs>

</xml_diff>